<commit_message>
Entrega final- laboratorio 9
</commit_message>
<xml_diff>
--- a/Docs/Observaciones-Lab 9.docx
+++ b/Docs/Observaciones-Lab 9.docx
@@ -41,25 +41,7 @@
           <w:sz w:val="20"/>
           <w:szCs w:val="20"/>
         </w:rPr>
-        <w:t xml:space="preserve">Estudiante </w:t>
-      </w:r>
-      <w:proofErr w:type="gramStart"/>
-      <w:r>
-        <w:rPr>
-          <w:color w:val="24292E"/>
-          <w:sz w:val="20"/>
-          <w:szCs w:val="20"/>
-        </w:rPr>
-        <w:t>1:Juan</w:t>
-      </w:r>
-      <w:proofErr w:type="gramEnd"/>
-      <w:r>
-        <w:rPr>
-          <w:color w:val="24292E"/>
-          <w:sz w:val="20"/>
-          <w:szCs w:val="20"/>
-        </w:rPr>
-        <w:t xml:space="preserve"> Felipe García 202014961 jf.garciam1</w:t>
+        <w:t>Estudiante 1:Juan Felipe García 202014961 jf.garciam1</w:t>
       </w:r>
     </w:p>
     <w:p>
@@ -80,25 +62,7 @@
           <w:sz w:val="20"/>
           <w:szCs w:val="20"/>
         </w:rPr>
-        <w:t xml:space="preserve">Estudiante 2: Santiago Rodríguez 202020476 </w:t>
-      </w:r>
-      <w:proofErr w:type="gramStart"/>
-      <w:r>
-        <w:rPr>
-          <w:color w:val="24292E"/>
-          <w:sz w:val="20"/>
-          <w:szCs w:val="20"/>
-        </w:rPr>
-        <w:t>s.rodriguez</w:t>
-      </w:r>
-      <w:proofErr w:type="gramEnd"/>
-      <w:r>
-        <w:rPr>
-          <w:color w:val="24292E"/>
-          <w:sz w:val="20"/>
-          <w:szCs w:val="20"/>
-        </w:rPr>
-        <w:t>64</w:t>
+        <w:t>Estudiante 2: Santiago Rodríguez 202020476 s.rodriguez64</w:t>
       </w:r>
     </w:p>
     <w:p>
@@ -126,49 +90,15 @@
         <w:pStyle w:val="Prrafodelista"/>
         <w:spacing w:after="0"/>
         <w:jc w:val="both"/>
-      </w:pPr>
-      <w:r>
-        <w:t>¿</w:t>
-      </w:r>
-      <w:proofErr w:type="spellStart"/>
-      <w:r>
-        <w:t>Qué</w:t>
-      </w:r>
-      <w:proofErr w:type="spellEnd"/>
-      <w:r>
-        <w:t xml:space="preserve"> </w:t>
-      </w:r>
-      <w:proofErr w:type="spellStart"/>
-      <w:r>
-        <w:t>diferencia</w:t>
-      </w:r>
-      <w:proofErr w:type="spellEnd"/>
-      <w:r>
-        <w:t xml:space="preserve"> </w:t>
-      </w:r>
-      <w:proofErr w:type="spellStart"/>
-      <w:r>
-        <w:t>existe</w:t>
-      </w:r>
-      <w:proofErr w:type="spellEnd"/>
-      <w:r>
-        <w:t xml:space="preserve"> entre las </w:t>
-      </w:r>
-      <w:proofErr w:type="spellStart"/>
-      <w:r>
-        <w:t>alturas</w:t>
-      </w:r>
-      <w:proofErr w:type="spellEnd"/>
-      <w:r>
-        <w:t xml:space="preserve"> de los dos </w:t>
-      </w:r>
-      <w:proofErr w:type="spellStart"/>
-      <w:r>
-        <w:t>árboles</w:t>
-      </w:r>
-      <w:proofErr w:type="spellEnd"/>
-      <w:r>
-        <w:t xml:space="preserve"> (BST y RBT)?</w:t>
+        <w:rPr>
+          <w:lang w:val="es-CO"/>
+        </w:rPr>
+      </w:pPr>
+      <w:r>
+        <w:rPr>
+          <w:lang w:val="es-CO"/>
+        </w:rPr>
+        <w:t>¿Qué diferencia existe entre las alturas de los dos árboles (BST y RBT)?</w:t>
       </w:r>
     </w:p>
     <w:p>
@@ -184,7 +114,87 @@
         <w:rPr>
           <w:lang w:val="es-CO"/>
         </w:rPr>
-        <w:t>El árbol BST tiene más del doble de altura que el RBT siendo este de 29 mientras que el RBT es de 13.</w:t>
+        <w:t>El árbol BST tiene altura</w:t>
+      </w:r>
+      <w:r>
+        <w:rPr>
+          <w:lang w:val="es-CO"/>
+        </w:rPr>
+        <w:t xml:space="preserve"> 29 mientras</w:t>
+      </w:r>
+      <w:r>
+        <w:rPr>
+          <w:lang w:val="es-CO"/>
+        </w:rPr>
+        <w:t xml:space="preserve"> que el RBT </w:t>
+      </w:r>
+      <w:r>
+        <w:rPr>
+          <w:lang w:val="es-CO"/>
+        </w:rPr>
+        <w:t>tiene altura</w:t>
+      </w:r>
+      <w:r>
+        <w:rPr>
+          <w:lang w:val="es-CO"/>
+        </w:rPr>
+        <w:t xml:space="preserve"> 13.</w:t>
+      </w:r>
+      <w:r>
+        <w:rPr>
+          <w:lang w:val="es-CO"/>
+        </w:rPr>
+        <w:t xml:space="preserve"> La de RBT es menos de la mitad de la de BST. </w:t>
+      </w:r>
+      <w:r>
+        <w:rPr>
+          <w:lang w:val="es-CO"/>
+        </w:rPr>
+        <w:t xml:space="preserve">La altura del RBT se acerca más a </w:t>
+      </w:r>
+      <m:oMath>
+        <m:sSub>
+          <m:sSubPr>
+            <m:ctrlPr>
+              <w:rPr>
+                <w:rFonts w:ascii="Cambria Math" w:hAnsi="Cambria Math"/>
+                <w:i/>
+                <w:lang w:val="es-CO"/>
+              </w:rPr>
+            </m:ctrlPr>
+          </m:sSubPr>
+          <m:e>
+            <m:r>
+              <w:rPr>
+                <w:rFonts w:ascii="Cambria Math" w:hAnsi="Cambria Math"/>
+                <w:lang w:val="es-CO"/>
+              </w:rPr>
+              <m:t>log</m:t>
+            </m:r>
+          </m:e>
+          <m:sub>
+            <m:r>
+              <w:rPr>
+                <w:rFonts w:ascii="Cambria Math" w:hAnsi="Cambria Math"/>
+                <w:lang w:val="es-CO"/>
+              </w:rPr>
+              <m:t>2</m:t>
+            </m:r>
+          </m:sub>
+        </m:sSub>
+        <m:r>
+          <w:rPr>
+            <w:rFonts w:ascii="Cambria Math" w:hAnsi="Cambria Math"/>
+            <w:lang w:val="es-CO"/>
+          </w:rPr>
+          <m:t>(1177)</m:t>
+        </m:r>
+      </m:oMath>
+      <w:r>
+        <w:rPr>
+          <w:lang w:val="es-CO"/>
+        </w:rPr>
+        <w:t xml:space="preserve">. </w:t>
       </w:r>
     </w:p>
     <w:p>
@@ -196,31 +206,10 @@
         </w:rPr>
       </w:pPr>
       <w:r>
-        <w:t xml:space="preserve">¿Por </w:t>
-      </w:r>
-      <w:proofErr w:type="spellStart"/>
-      <w:r>
-        <w:t>qué</w:t>
-      </w:r>
-      <w:proofErr w:type="spellEnd"/>
-      <w:r>
-        <w:t xml:space="preserve"> </w:t>
-      </w:r>
-      <w:proofErr w:type="spellStart"/>
-      <w:r>
-        <w:t>pasa</w:t>
-      </w:r>
-      <w:proofErr w:type="spellEnd"/>
-      <w:r>
-        <w:t xml:space="preserve"> </w:t>
-      </w:r>
-      <w:proofErr w:type="spellStart"/>
-      <w:r>
-        <w:t>esto</w:t>
-      </w:r>
-      <w:proofErr w:type="spellEnd"/>
-      <w:r>
-        <w:t>?</w:t>
+        <w:rPr>
+          <w:lang w:val="es-CO"/>
+        </w:rPr>
+        <w:t>¿Por qué pasa esto?</w:t>
       </w:r>
     </w:p>
     <w:p>
@@ -236,7 +225,133 @@
           <w:rFonts w:ascii="Dax-Regular" w:hAnsi="Dax-Regular"/>
           <w:lang w:val="es-CO"/>
         </w:rPr>
-        <w:t>Esto sucede debido a que el árbol RBT balancea los datos de modo que se obtenga la menor altura posible teniendo una complejidad cercana al O(log n), mientras que el BST solamente organiza los datos en orden de entrada lo que causa mayor altura.</w:t>
+        <w:t xml:space="preserve">Esto </w:t>
+      </w:r>
+      <w:r>
+        <w:rPr>
+          <w:rFonts w:ascii="Dax-Regular" w:hAnsi="Dax-Regular"/>
+          <w:lang w:val="es-CO"/>
+        </w:rPr>
+        <w:t xml:space="preserve">sucede ya </w:t>
+      </w:r>
+      <w:r>
+        <w:rPr>
+          <w:rFonts w:ascii="Dax-Regular" w:hAnsi="Dax-Regular"/>
+          <w:lang w:val="es-CO"/>
+        </w:rPr>
+        <w:t>que el árbol RBT</w:t>
+      </w:r>
+      <w:r>
+        <w:rPr>
+          <w:rFonts w:ascii="Dax-Regular" w:hAnsi="Dax-Regular"/>
+          <w:lang w:val="es-CO"/>
+        </w:rPr>
+        <w:t xml:space="preserve"> se </w:t>
+      </w:r>
+      <w:r>
+        <w:rPr>
+          <w:rFonts w:ascii="Dax-Regular" w:hAnsi="Dax-Regular"/>
+          <w:lang w:val="es-CO"/>
+        </w:rPr>
+        <w:t>balancea</w:t>
+      </w:r>
+      <w:r>
+        <w:rPr>
+          <w:rFonts w:ascii="Dax-Regular" w:hAnsi="Dax-Regular"/>
+          <w:lang w:val="es-CO"/>
+        </w:rPr>
+        <w:t>.</w:t>
+      </w:r>
+      <w:r>
+        <w:rPr>
+          <w:rFonts w:ascii="Dax-Regular" w:hAnsi="Dax-Regular"/>
+          <w:lang w:val="es-CO"/>
+        </w:rPr>
+        <w:t xml:space="preserve"> </w:t>
+      </w:r>
+      <w:r>
+        <w:rPr>
+          <w:rFonts w:ascii="Dax-Regular" w:hAnsi="Dax-Regular"/>
+          <w:lang w:val="es-CO"/>
+        </w:rPr>
+        <w:t>Así se logra que la mayoría de los niveles es</w:t>
+      </w:r>
+      <w:r>
+        <w:rPr>
+          <w:rFonts w:ascii="Dax-Regular" w:hAnsi="Dax-Regular"/>
+          <w:lang w:val="es-CO"/>
+        </w:rPr>
+        <w:t>té llena. Así se logra la m</w:t>
+      </w:r>
+      <w:r>
+        <w:rPr>
+          <w:rFonts w:ascii="Dax-Regular" w:hAnsi="Dax-Regular"/>
+          <w:lang w:val="es-CO"/>
+        </w:rPr>
+        <w:t xml:space="preserve">enor altura posible teniendo una </w:t>
+      </w:r>
+      <w:r>
+        <w:rPr>
+          <w:rFonts w:ascii="Dax-Regular" w:hAnsi="Dax-Regular"/>
+          <w:lang w:val="es-CO"/>
+        </w:rPr>
+        <w:t xml:space="preserve">altura </w:t>
+      </w:r>
+      <w:r>
+        <w:rPr>
+          <w:rFonts w:ascii="Dax-Regular" w:hAnsi="Dax-Regular"/>
+          <w:lang w:val="es-CO"/>
+        </w:rPr>
+        <w:t>cercana a</w:t>
+      </w:r>
+      <w:r>
+        <w:rPr>
+          <w:rFonts w:ascii="Dax-Regular" w:hAnsi="Dax-Regular"/>
+          <w:lang w:val="es-CO"/>
+        </w:rPr>
+        <w:t xml:space="preserve"> </w:t>
+      </w:r>
+      <w:r>
+        <w:rPr>
+          <w:rFonts w:ascii="Dax-Regular" w:hAnsi="Dax-Regular"/>
+          <w:lang w:val="es-CO"/>
+        </w:rPr>
+        <w:t>log n</w:t>
+      </w:r>
+      <w:r>
+        <w:rPr>
+          <w:rFonts w:ascii="Dax-Regular" w:hAnsi="Dax-Regular"/>
+          <w:lang w:val="es-CO"/>
+        </w:rPr>
+        <w:t>. M</w:t>
+      </w:r>
+      <w:r>
+        <w:rPr>
+          <w:rFonts w:ascii="Dax-Regular" w:hAnsi="Dax-Regular"/>
+          <w:lang w:val="es-CO"/>
+        </w:rPr>
+        <w:t>ientras que el BST solamente organiza los datos en orden de entrada lo que causa mayor altura</w:t>
+      </w:r>
+      <w:r>
+        <w:rPr>
+          <w:rFonts w:ascii="Dax-Regular" w:hAnsi="Dax-Regular"/>
+          <w:lang w:val="es-CO"/>
+        </w:rPr>
+        <w:t>, que puede llegar a ser n.</w:t>
+      </w:r>
+      <w:r>
+        <w:rPr>
+          <w:rFonts w:ascii="Dax-Regular" w:hAnsi="Dax-Regular"/>
+          <w:lang w:val="es-CO"/>
+        </w:rPr>
+        <w:t xml:space="preserve"> Esta diferencia en la atura puede </w:t>
+      </w:r>
+      <w:r>
+        <w:rPr>
+          <w:rFonts w:ascii="Dax-Regular" w:hAnsi="Dax-Regular"/>
+          <w:lang w:val="es-CO"/>
+        </w:rPr>
+        <w:t>reducir la complejidad de los algoritmos de O(n) a O(logn)</w:t>
       </w:r>
     </w:p>
     <w:p>
@@ -2508,15 +2623,6 @@
 </file>
 
 <file path=customXml/item1.xml><?xml version="1.0" encoding="utf-8"?>
-<?mso-contentType ?>
-<FormTemplates xmlns="http://schemas.microsoft.com/sharepoint/v3/contenttype/forms">
-  <Display>DocumentLibraryForm</Display>
-  <Edit>DocumentLibraryForm</Edit>
-  <New>DocumentLibraryForm</New>
-</FormTemplates>
-</file>
-
-<file path=customXml/item2.xml><?xml version="1.0" encoding="utf-8"?>
 <ct:contentTypeSchema xmlns:ct="http://schemas.microsoft.com/office/2006/metadata/contentType" xmlns:ma="http://schemas.microsoft.com/office/2006/metadata/properties/metaAttributes" ct:_="" ma:_="" ma:contentTypeName="Documento" ma:contentTypeID="0x01010023858CF01A2EF24688B692775F4C60A4" ma:contentTypeVersion="11" ma:contentTypeDescription="Crear nuevo documento." ma:contentTypeScope="" ma:versionID="04b510ef1bc187d79b842c792d256c41">
   <xsd:schema xmlns:xsd="http://www.w3.org/2001/XMLSchema" xmlns:xs="http://www.w3.org/2001/XMLSchema" xmlns:p="http://schemas.microsoft.com/office/2006/metadata/properties" xmlns:ns2="164883f8-7691-4ecf-b54a-664c0d0edefe" xmlns:ns3="85e30bcc-d76c-4413-8e4d-2dce22fb0743" targetNamespace="http://schemas.microsoft.com/office/2006/metadata/properties" ma:root="true" ma:fieldsID="9049981c3eb1ee76226ec9e2f8ecd7b4" ns2:_="" ns3:_="">
     <xsd:import namespace="164883f8-7691-4ecf-b54a-664c0d0edefe"/>
@@ -2727,21 +2833,22 @@
 </ct:contentTypeSchema>
 </file>
 
-<file path=customXml/item3.xml><?xml version="1.0" encoding="utf-8"?>
+<file path=customXml/item2.xml><?xml version="1.0" encoding="utf-8"?>
 <p:properties xmlns:p="http://schemas.microsoft.com/office/2006/metadata/properties" xmlns:xsi="http://www.w3.org/2001/XMLSchema-instance" xmlns:pc="http://schemas.microsoft.com/office/infopath/2007/PartnerControls">
   <documentManagement/>
 </p:properties>
 </file>
 
-<file path=customXml/itemProps1.xml><?xml version="1.0" encoding="utf-8"?>
-<ds:datastoreItem xmlns:ds="http://schemas.openxmlformats.org/officeDocument/2006/customXml" ds:itemID="{1F59EA8B-1FA8-40D2-A8B0-61B9CE1E4579}">
-  <ds:schemaRefs>
-    <ds:schemaRef ds:uri="http://schemas.microsoft.com/sharepoint/v3/contenttype/forms"/>
-  </ds:schemaRefs>
-</ds:datastoreItem>
+<file path=customXml/item3.xml><?xml version="1.0" encoding="utf-8"?>
+<?mso-contentType ?>
+<FormTemplates xmlns="http://schemas.microsoft.com/sharepoint/v3/contenttype/forms">
+  <Display>DocumentLibraryForm</Display>
+  <Edit>DocumentLibraryForm</Edit>
+  <New>DocumentLibraryForm</New>
+</FormTemplates>
 </file>
 
-<file path=customXml/itemProps2.xml><?xml version="1.0" encoding="utf-8"?>
+<file path=customXml/itemProps1.xml><?xml version="1.0" encoding="utf-8"?>
 <ds:datastoreItem xmlns:ds="http://schemas.openxmlformats.org/officeDocument/2006/customXml" ds:itemID="{6A402F4C-F49F-4E29-8D88-E716A8E26B87}">
   <ds:schemaRefs>
     <ds:schemaRef ds:uri="http://schemas.microsoft.com/office/2006/metadata/contentType"/>
@@ -2760,11 +2867,19 @@
 </ds:datastoreItem>
 </file>
 
-<file path=customXml/itemProps3.xml><?xml version="1.0" encoding="utf-8"?>
+<file path=customXml/itemProps2.xml><?xml version="1.0" encoding="utf-8"?>
 <ds:datastoreItem xmlns:ds="http://schemas.openxmlformats.org/officeDocument/2006/customXml" ds:itemID="{8542EACB-7939-45C8-99C3-B6897CA7A7EF}">
   <ds:schemaRefs>
     <ds:schemaRef ds:uri="http://schemas.microsoft.com/office/2006/metadata/properties"/>
     <ds:schemaRef ds:uri="http://schemas.microsoft.com/office/infopath/2007/PartnerControls"/>
   </ds:schemaRefs>
 </ds:datastoreItem>
+</file>
+
+<file path=customXml/itemProps3.xml><?xml version="1.0" encoding="utf-8"?>
+<ds:datastoreItem xmlns:ds="http://schemas.openxmlformats.org/officeDocument/2006/customXml" ds:itemID="{1F59EA8B-1FA8-40D2-A8B0-61B9CE1E4579}">
+  <ds:schemaRefs>
+    <ds:schemaRef ds:uri="http://schemas.microsoft.com/sharepoint/v3/contenttype/forms"/>
+  </ds:schemaRefs>
+</ds:datastoreItem>
 </file>
</xml_diff>